<commit_message>
added system in blog
</commit_message>
<xml_diff>
--- a/Programador CSharp Unity - Pedro Simón Resumen CV.docx
+++ b/Programador CSharp Unity - Pedro Simón Resumen CV.docx
@@ -66,7 +66,7 @@
                           <pic:cNvPicPr/>
                         </pic:nvPicPr>
                         <pic:blipFill>
-                          <a:blip r:embed="rId9">
+                          <a:blip r:embed="rId10">
                             <a:extLst>
                               <a:ext uri="{28A0092B-C50C-407E-A947-70E740481C1C}">
                                 <a14:useLocalDpi xmlns:a14="http://schemas.microsoft.com/office/drawing/2010/main" val="0"/>
@@ -420,7 +420,7 @@
                 <w:szCs w:val="20"/>
               </w:rPr>
             </w:pPr>
-            <w:hyperlink r:id="rId10" w:history="1">
+            <w:hyperlink r:id="rId11" w:history="1">
               <w:r>
                 <w:rPr>
                   <w:rStyle w:val="Hyperlink"/>
@@ -512,7 +512,7 @@
                 <w:szCs w:val="20"/>
               </w:rPr>
             </w:pPr>
-            <w:hyperlink r:id="rId11" w:history="1">
+            <w:hyperlink r:id="rId12" w:history="1">
               <w:r>
                 <w:rPr>
                   <w:rStyle w:val="Hyperlink"/>
@@ -727,7 +727,6 @@
                 <w:bottom w:val="none" w:sz="0" w:space="0" w:color="auto"/>
               </w:pBdr>
               <w:spacing w:before="0"/>
-              <w:jc w:val="both"/>
               <w:rPr>
                 <w:rFonts w:ascii="Nunito" w:eastAsiaTheme="minorEastAsia" w:hAnsi="Nunito" w:cs="Calibri"/>
                 <w:b w:val="0"/>
@@ -792,12 +791,16 @@
                 <w:sz w:val="24"/>
                 <w:szCs w:val="24"/>
               </w:rPr>
-              <w:t>Desarrollar mecánicas, sistemas y herramientas para la implementación en videojuegos.</w:t>
+              <w:t>Conocimiento en los lenguajes y tecnologías:</w:t>
             </w:r>
           </w:p>
           <w:p>
             <w:pPr>
               <w:pStyle w:val="Heading2"/>
+              <w:numPr>
+                <w:ilvl w:val="0"/>
+                <w:numId w:val="23"/>
+              </w:numPr>
               <w:pBdr>
                 <w:bottom w:val="none" w:sz="0" w:space="0" w:color="auto"/>
               </w:pBdr>
@@ -818,7 +821,163 @@
                 <w:sz w:val="24"/>
                 <w:szCs w:val="24"/>
               </w:rPr>
-              <w:t>Conocimiento en los lenguajes de programación: C#, Python, JavaScript, HTML/CSS.</w:t>
+              <w:t xml:space="preserve">C# .NET, Unity, ASP.NET, </w:t>
+            </w:r>
+            <w:proofErr w:type="spellStart"/>
+            <w:r>
+              <w:rPr>
+                <w:rFonts w:ascii="Nunito" w:eastAsiaTheme="minorEastAsia" w:hAnsi="Nunito" w:cs="Calibri"/>
+                <w:b w:val="0"/>
+                <w:caps w:val="0"/>
+                <w:sz w:val="24"/>
+                <w:szCs w:val="24"/>
+              </w:rPr>
+              <w:t>EntityFramework</w:t>
+            </w:r>
+            <w:proofErr w:type="spellEnd"/>
+            <w:r>
+              <w:rPr>
+                <w:rFonts w:ascii="Nunito" w:eastAsiaTheme="minorEastAsia" w:hAnsi="Nunito" w:cs="Calibri"/>
+                <w:b w:val="0"/>
+                <w:caps w:val="0"/>
+                <w:sz w:val="24"/>
+                <w:szCs w:val="24"/>
+              </w:rPr>
+              <w:t>.</w:t>
+            </w:r>
+          </w:p>
+          <w:p>
+            <w:pPr>
+              <w:pStyle w:val="Heading2"/>
+              <w:numPr>
+                <w:ilvl w:val="0"/>
+                <w:numId w:val="23"/>
+              </w:numPr>
+              <w:pBdr>
+                <w:bottom w:val="none" w:sz="0" w:space="0" w:color="auto"/>
+              </w:pBdr>
+              <w:spacing w:before="0"/>
+              <w:rPr>
+                <w:rFonts w:ascii="Nunito" w:eastAsiaTheme="minorEastAsia" w:hAnsi="Nunito" w:cs="Calibri"/>
+                <w:b w:val="0"/>
+                <w:caps w:val="0"/>
+                <w:sz w:val="24"/>
+                <w:szCs w:val="24"/>
+              </w:rPr>
+            </w:pPr>
+            <w:r>
+              <w:rPr>
+                <w:rFonts w:ascii="Nunito" w:eastAsiaTheme="minorEastAsia" w:hAnsi="Nunito" w:cs="Calibri"/>
+                <w:b w:val="0"/>
+                <w:caps w:val="0"/>
+                <w:sz w:val="24"/>
+                <w:szCs w:val="24"/>
+              </w:rPr>
+              <w:t xml:space="preserve">JavaScript, </w:t>
+            </w:r>
+            <w:proofErr w:type="spellStart"/>
+            <w:r>
+              <w:rPr>
+                <w:rFonts w:ascii="Nunito" w:eastAsiaTheme="minorEastAsia" w:hAnsi="Nunito" w:cs="Calibri"/>
+                <w:b w:val="0"/>
+                <w:caps w:val="0"/>
+                <w:sz w:val="24"/>
+                <w:szCs w:val="24"/>
+              </w:rPr>
+              <w:t>NodeJS</w:t>
+            </w:r>
+            <w:proofErr w:type="spellEnd"/>
+            <w:r>
+              <w:rPr>
+                <w:rFonts w:ascii="Nunito" w:eastAsiaTheme="minorEastAsia" w:hAnsi="Nunito" w:cs="Calibri"/>
+                <w:b w:val="0"/>
+                <w:caps w:val="0"/>
+                <w:sz w:val="24"/>
+                <w:szCs w:val="24"/>
+              </w:rPr>
+              <w:t xml:space="preserve">, </w:t>
+            </w:r>
+            <w:proofErr w:type="spellStart"/>
+            <w:r>
+              <w:rPr>
+                <w:rFonts w:ascii="Nunito" w:eastAsiaTheme="minorEastAsia" w:hAnsi="Nunito" w:cs="Calibri"/>
+                <w:b w:val="0"/>
+                <w:caps w:val="0"/>
+                <w:sz w:val="24"/>
+                <w:szCs w:val="24"/>
+              </w:rPr>
+              <w:t>React</w:t>
+            </w:r>
+            <w:proofErr w:type="spellEnd"/>
+            <w:r>
+              <w:rPr>
+                <w:rFonts w:ascii="Nunito" w:eastAsiaTheme="minorEastAsia" w:hAnsi="Nunito" w:cs="Calibri"/>
+                <w:b w:val="0"/>
+                <w:caps w:val="0"/>
+                <w:sz w:val="24"/>
+                <w:szCs w:val="24"/>
+              </w:rPr>
+              <w:t>.</w:t>
+            </w:r>
+          </w:p>
+          <w:p>
+            <w:pPr>
+              <w:pStyle w:val="Heading2"/>
+              <w:numPr>
+                <w:ilvl w:val="0"/>
+                <w:numId w:val="23"/>
+              </w:numPr>
+              <w:pBdr>
+                <w:bottom w:val="none" w:sz="0" w:space="0" w:color="auto"/>
+              </w:pBdr>
+              <w:spacing w:before="0"/>
+              <w:rPr>
+                <w:rFonts w:ascii="Nunito" w:eastAsiaTheme="minorEastAsia" w:hAnsi="Nunito" w:cs="Calibri"/>
+                <w:b w:val="0"/>
+                <w:caps w:val="0"/>
+                <w:sz w:val="24"/>
+                <w:szCs w:val="24"/>
+              </w:rPr>
+            </w:pPr>
+            <w:r>
+              <w:rPr>
+                <w:rFonts w:ascii="Nunito" w:eastAsiaTheme="minorEastAsia" w:hAnsi="Nunito" w:cs="Calibri"/>
+                <w:b w:val="0"/>
+                <w:caps w:val="0"/>
+                <w:sz w:val="24"/>
+                <w:szCs w:val="24"/>
+              </w:rPr>
+              <w:t>Base de datos (PostgreSQL, MongoDB).</w:t>
+            </w:r>
+          </w:p>
+          <w:p>
+            <w:pPr>
+              <w:pStyle w:val="Heading2"/>
+              <w:numPr>
+                <w:ilvl w:val="0"/>
+                <w:numId w:val="23"/>
+              </w:numPr>
+              <w:pBdr>
+                <w:bottom w:val="none" w:sz="0" w:space="0" w:color="auto"/>
+              </w:pBdr>
+              <w:spacing w:before="0"/>
+              <w:rPr>
+                <w:rFonts w:ascii="Nunito" w:eastAsiaTheme="minorEastAsia" w:hAnsi="Nunito" w:cs="Calibri"/>
+                <w:b w:val="0"/>
+                <w:caps w:val="0"/>
+                <w:sz w:val="24"/>
+                <w:szCs w:val="24"/>
+              </w:rPr>
+            </w:pPr>
+            <w:r>
+              <w:rPr>
+                <w:rFonts w:ascii="Nunito" w:eastAsiaTheme="minorEastAsia" w:hAnsi="Nunito" w:cs="Calibri"/>
+                <w:b w:val="0"/>
+                <w:caps w:val="0"/>
+                <w:sz w:val="24"/>
+                <w:szCs w:val="24"/>
+              </w:rPr>
+              <w:t>Otros: Python, HTML/CSS, Git, GitHub</w:t>
             </w:r>
           </w:p>
           <w:p>
@@ -927,13 +1086,7 @@
               <w:t>inglés.</w:t>
             </w:r>
           </w:p>
-          <w:p>
-            <w:pPr>
-              <w:rPr>
-                <w:rFonts w:ascii="Nunito" w:hAnsi="Nunito" w:cs="Calibri"/>
-              </w:rPr>
-            </w:pPr>
-          </w:p>
+          <w:p/>
           <w:p>
             <w:pPr>
               <w:pStyle w:val="Heading2"/>
@@ -948,33 +1101,6 @@
                 <w:sz w:val="26"/>
               </w:rPr>
               <w:t>Formación académica</w:t>
-            </w:r>
-          </w:p>
-          <w:p>
-            <w:pPr>
-              <w:pStyle w:val="Heading2"/>
-              <w:pBdr>
-                <w:bottom w:val="none" w:sz="0" w:space="0" w:color="auto"/>
-              </w:pBdr>
-              <w:spacing w:before="0"/>
-              <w:jc w:val="both"/>
-              <w:rPr>
-                <w:rFonts w:ascii="Nunito" w:eastAsiaTheme="minorEastAsia" w:hAnsi="Nunito" w:cs="Calibri"/>
-                <w:b w:val="0"/>
-                <w:caps w:val="0"/>
-                <w:sz w:val="24"/>
-                <w:szCs w:val="24"/>
-              </w:rPr>
-            </w:pPr>
-            <w:r>
-              <w:rPr>
-                <w:rFonts w:ascii="Nunito" w:eastAsiaTheme="minorEastAsia" w:hAnsi="Nunito" w:cs="Calibri"/>
-                <w:b w:val="0"/>
-                <w:caps w:val="0"/>
-                <w:sz w:val="24"/>
-                <w:szCs w:val="24"/>
-              </w:rPr>
-              <w:t>Educación Secundaria:</w:t>
             </w:r>
           </w:p>
           <w:p>
@@ -1047,33 +1173,6 @@
                 <w:szCs w:val="24"/>
               </w:rPr>
             </w:pPr>
-          </w:p>
-          <w:p>
-            <w:pPr>
-              <w:pStyle w:val="Heading2"/>
-              <w:pBdr>
-                <w:bottom w:val="none" w:sz="0" w:space="0" w:color="auto"/>
-              </w:pBdr>
-              <w:spacing w:before="0"/>
-              <w:jc w:val="both"/>
-              <w:rPr>
-                <w:rFonts w:ascii="Nunito" w:eastAsiaTheme="minorEastAsia" w:hAnsi="Nunito" w:cs="Calibri"/>
-                <w:b w:val="0"/>
-                <w:caps w:val="0"/>
-                <w:sz w:val="24"/>
-                <w:szCs w:val="24"/>
-              </w:rPr>
-            </w:pPr>
-            <w:r>
-              <w:rPr>
-                <w:rFonts w:ascii="Nunito" w:eastAsiaTheme="minorEastAsia" w:hAnsi="Nunito" w:cs="Calibri"/>
-                <w:b w:val="0"/>
-                <w:caps w:val="0"/>
-                <w:sz w:val="24"/>
-                <w:szCs w:val="24"/>
-              </w:rPr>
-              <w:t>Educación Superior:</w:t>
-            </w:r>
           </w:p>
           <w:p>
             <w:pPr>
@@ -3576,7 +3675,7 @@
       </w:r>
     </w:p>
     <w:sectPr>
-      <w:headerReference w:type="default" r:id="rId12"/>
+      <w:headerReference w:type="default" r:id="rId13"/>
       <w:pgSz w:w="11906" w:h="16838" w:code="9"/>
       <w:pgMar w:top="1296" w:right="576" w:bottom="720" w:left="576" w:header="720" w:footer="720" w:gutter="0"/>
       <w:cols w:space="720"/>
@@ -3902,6 +4001,230 @@
     </w:lvl>
   </w:abstractNum>
   <w:abstractNum w:abstractNumId="10" w15:restartNumberingAfterBreak="0">
+    <w:nsid w:val="01FB295F"/>
+    <w:multiLevelType w:val="hybridMultilevel"/>
+    <w:tmpl w:val="BD389164"/>
+    <w:lvl w:ilvl="0" w:tplc="23A6F8A6">
+      <w:numFmt w:val="bullet"/>
+      <w:lvlText w:val="•"/>
+      <w:lvlJc w:val="left"/>
+      <w:pPr>
+        <w:ind w:left="720" w:hanging="360"/>
+      </w:pPr>
+      <w:rPr>
+        <w:rFonts w:ascii="Nunito" w:eastAsiaTheme="minorEastAsia" w:hAnsi="Nunito" w:cs="Calibri" w:hint="default"/>
+      </w:rPr>
+    </w:lvl>
+    <w:lvl w:ilvl="1" w:tplc="2C0A0003" w:tentative="1">
+      <w:start w:val="1"/>
+      <w:numFmt w:val="bullet"/>
+      <w:lvlText w:val="o"/>
+      <w:lvlJc w:val="left"/>
+      <w:pPr>
+        <w:ind w:left="1440" w:hanging="360"/>
+      </w:pPr>
+      <w:rPr>
+        <w:rFonts w:ascii="Courier New" w:hAnsi="Courier New" w:cs="Courier New" w:hint="default"/>
+      </w:rPr>
+    </w:lvl>
+    <w:lvl w:ilvl="2" w:tplc="2C0A0005" w:tentative="1">
+      <w:start w:val="1"/>
+      <w:numFmt w:val="bullet"/>
+      <w:lvlText w:val=""/>
+      <w:lvlJc w:val="left"/>
+      <w:pPr>
+        <w:ind w:left="2160" w:hanging="360"/>
+      </w:pPr>
+      <w:rPr>
+        <w:rFonts w:ascii="Wingdings" w:hAnsi="Wingdings" w:hint="default"/>
+      </w:rPr>
+    </w:lvl>
+    <w:lvl w:ilvl="3" w:tplc="2C0A0001" w:tentative="1">
+      <w:start w:val="1"/>
+      <w:numFmt w:val="bullet"/>
+      <w:lvlText w:val=""/>
+      <w:lvlJc w:val="left"/>
+      <w:pPr>
+        <w:ind w:left="2880" w:hanging="360"/>
+      </w:pPr>
+      <w:rPr>
+        <w:rFonts w:ascii="Symbol" w:hAnsi="Symbol" w:hint="default"/>
+      </w:rPr>
+    </w:lvl>
+    <w:lvl w:ilvl="4" w:tplc="2C0A0003" w:tentative="1">
+      <w:start w:val="1"/>
+      <w:numFmt w:val="bullet"/>
+      <w:lvlText w:val="o"/>
+      <w:lvlJc w:val="left"/>
+      <w:pPr>
+        <w:ind w:left="3600" w:hanging="360"/>
+      </w:pPr>
+      <w:rPr>
+        <w:rFonts w:ascii="Courier New" w:hAnsi="Courier New" w:cs="Courier New" w:hint="default"/>
+      </w:rPr>
+    </w:lvl>
+    <w:lvl w:ilvl="5" w:tplc="2C0A0005" w:tentative="1">
+      <w:start w:val="1"/>
+      <w:numFmt w:val="bullet"/>
+      <w:lvlText w:val=""/>
+      <w:lvlJc w:val="left"/>
+      <w:pPr>
+        <w:ind w:left="4320" w:hanging="360"/>
+      </w:pPr>
+      <w:rPr>
+        <w:rFonts w:ascii="Wingdings" w:hAnsi="Wingdings" w:hint="default"/>
+      </w:rPr>
+    </w:lvl>
+    <w:lvl w:ilvl="6" w:tplc="2C0A0001" w:tentative="1">
+      <w:start w:val="1"/>
+      <w:numFmt w:val="bullet"/>
+      <w:lvlText w:val=""/>
+      <w:lvlJc w:val="left"/>
+      <w:pPr>
+        <w:ind w:left="5040" w:hanging="360"/>
+      </w:pPr>
+      <w:rPr>
+        <w:rFonts w:ascii="Symbol" w:hAnsi="Symbol" w:hint="default"/>
+      </w:rPr>
+    </w:lvl>
+    <w:lvl w:ilvl="7" w:tplc="2C0A0003" w:tentative="1">
+      <w:start w:val="1"/>
+      <w:numFmt w:val="bullet"/>
+      <w:lvlText w:val="o"/>
+      <w:lvlJc w:val="left"/>
+      <w:pPr>
+        <w:ind w:left="5760" w:hanging="360"/>
+      </w:pPr>
+      <w:rPr>
+        <w:rFonts w:ascii="Courier New" w:hAnsi="Courier New" w:cs="Courier New" w:hint="default"/>
+      </w:rPr>
+    </w:lvl>
+    <w:lvl w:ilvl="8" w:tplc="2C0A0005" w:tentative="1">
+      <w:start w:val="1"/>
+      <w:numFmt w:val="bullet"/>
+      <w:lvlText w:val=""/>
+      <w:lvlJc w:val="left"/>
+      <w:pPr>
+        <w:ind w:left="6480" w:hanging="360"/>
+      </w:pPr>
+      <w:rPr>
+        <w:rFonts w:ascii="Wingdings" w:hAnsi="Wingdings" w:hint="default"/>
+      </w:rPr>
+    </w:lvl>
+  </w:abstractNum>
+  <w:abstractNum w:abstractNumId="11" w15:restartNumberingAfterBreak="0">
+    <w:nsid w:val="09D67DAB"/>
+    <w:multiLevelType w:val="hybridMultilevel"/>
+    <w:tmpl w:val="CCEAA4AE"/>
+    <w:lvl w:ilvl="0" w:tplc="23A6F8A6">
+      <w:numFmt w:val="bullet"/>
+      <w:lvlText w:val="•"/>
+      <w:lvlJc w:val="left"/>
+      <w:pPr>
+        <w:ind w:left="720" w:hanging="360"/>
+      </w:pPr>
+      <w:rPr>
+        <w:rFonts w:ascii="Nunito" w:eastAsiaTheme="minorEastAsia" w:hAnsi="Nunito" w:cs="Calibri" w:hint="default"/>
+      </w:rPr>
+    </w:lvl>
+    <w:lvl w:ilvl="1" w:tplc="2C0A0003" w:tentative="1">
+      <w:start w:val="1"/>
+      <w:numFmt w:val="bullet"/>
+      <w:lvlText w:val="o"/>
+      <w:lvlJc w:val="left"/>
+      <w:pPr>
+        <w:ind w:left="1440" w:hanging="360"/>
+      </w:pPr>
+      <w:rPr>
+        <w:rFonts w:ascii="Courier New" w:hAnsi="Courier New" w:cs="Courier New" w:hint="default"/>
+      </w:rPr>
+    </w:lvl>
+    <w:lvl w:ilvl="2" w:tplc="2C0A0005" w:tentative="1">
+      <w:start w:val="1"/>
+      <w:numFmt w:val="bullet"/>
+      <w:lvlText w:val=""/>
+      <w:lvlJc w:val="left"/>
+      <w:pPr>
+        <w:ind w:left="2160" w:hanging="360"/>
+      </w:pPr>
+      <w:rPr>
+        <w:rFonts w:ascii="Wingdings" w:hAnsi="Wingdings" w:hint="default"/>
+      </w:rPr>
+    </w:lvl>
+    <w:lvl w:ilvl="3" w:tplc="2C0A0001" w:tentative="1">
+      <w:start w:val="1"/>
+      <w:numFmt w:val="bullet"/>
+      <w:lvlText w:val=""/>
+      <w:lvlJc w:val="left"/>
+      <w:pPr>
+        <w:ind w:left="2880" w:hanging="360"/>
+      </w:pPr>
+      <w:rPr>
+        <w:rFonts w:ascii="Symbol" w:hAnsi="Symbol" w:hint="default"/>
+      </w:rPr>
+    </w:lvl>
+    <w:lvl w:ilvl="4" w:tplc="2C0A0003" w:tentative="1">
+      <w:start w:val="1"/>
+      <w:numFmt w:val="bullet"/>
+      <w:lvlText w:val="o"/>
+      <w:lvlJc w:val="left"/>
+      <w:pPr>
+        <w:ind w:left="3600" w:hanging="360"/>
+      </w:pPr>
+      <w:rPr>
+        <w:rFonts w:ascii="Courier New" w:hAnsi="Courier New" w:cs="Courier New" w:hint="default"/>
+      </w:rPr>
+    </w:lvl>
+    <w:lvl w:ilvl="5" w:tplc="2C0A0005" w:tentative="1">
+      <w:start w:val="1"/>
+      <w:numFmt w:val="bullet"/>
+      <w:lvlText w:val=""/>
+      <w:lvlJc w:val="left"/>
+      <w:pPr>
+        <w:ind w:left="4320" w:hanging="360"/>
+      </w:pPr>
+      <w:rPr>
+        <w:rFonts w:ascii="Wingdings" w:hAnsi="Wingdings" w:hint="default"/>
+      </w:rPr>
+    </w:lvl>
+    <w:lvl w:ilvl="6" w:tplc="2C0A0001" w:tentative="1">
+      <w:start w:val="1"/>
+      <w:numFmt w:val="bullet"/>
+      <w:lvlText w:val=""/>
+      <w:lvlJc w:val="left"/>
+      <w:pPr>
+        <w:ind w:left="5040" w:hanging="360"/>
+      </w:pPr>
+      <w:rPr>
+        <w:rFonts w:ascii="Symbol" w:hAnsi="Symbol" w:hint="default"/>
+      </w:rPr>
+    </w:lvl>
+    <w:lvl w:ilvl="7" w:tplc="2C0A0003" w:tentative="1">
+      <w:start w:val="1"/>
+      <w:numFmt w:val="bullet"/>
+      <w:lvlText w:val="o"/>
+      <w:lvlJc w:val="left"/>
+      <w:pPr>
+        <w:ind w:left="5760" w:hanging="360"/>
+      </w:pPr>
+      <w:rPr>
+        <w:rFonts w:ascii="Courier New" w:hAnsi="Courier New" w:cs="Courier New" w:hint="default"/>
+      </w:rPr>
+    </w:lvl>
+    <w:lvl w:ilvl="8" w:tplc="2C0A0005" w:tentative="1">
+      <w:start w:val="1"/>
+      <w:numFmt w:val="bullet"/>
+      <w:lvlText w:val=""/>
+      <w:lvlJc w:val="left"/>
+      <w:pPr>
+        <w:ind w:left="6480" w:hanging="360"/>
+      </w:pPr>
+      <w:rPr>
+        <w:rFonts w:ascii="Wingdings" w:hAnsi="Wingdings" w:hint="default"/>
+      </w:rPr>
+    </w:lvl>
+  </w:abstractNum>
+  <w:abstractNum w:abstractNumId="12" w15:restartNumberingAfterBreak="0">
     <w:nsid w:val="165C7D14"/>
     <w:multiLevelType w:val="multilevel"/>
     <w:tmpl w:val="0409001F"/>
@@ -3991,7 +4314,231 @@
       </w:pPr>
     </w:lvl>
   </w:abstractNum>
-  <w:abstractNum w:abstractNumId="11" w15:restartNumberingAfterBreak="0">
+  <w:abstractNum w:abstractNumId="13" w15:restartNumberingAfterBreak="0">
+    <w:nsid w:val="29445031"/>
+    <w:multiLevelType w:val="hybridMultilevel"/>
+    <w:tmpl w:val="4FBE7FD0"/>
+    <w:lvl w:ilvl="0" w:tplc="23A6F8A6">
+      <w:numFmt w:val="bullet"/>
+      <w:lvlText w:val="•"/>
+      <w:lvlJc w:val="left"/>
+      <w:pPr>
+        <w:ind w:left="720" w:hanging="360"/>
+      </w:pPr>
+      <w:rPr>
+        <w:rFonts w:ascii="Nunito" w:eastAsiaTheme="minorEastAsia" w:hAnsi="Nunito" w:cs="Calibri" w:hint="default"/>
+      </w:rPr>
+    </w:lvl>
+    <w:lvl w:ilvl="1" w:tplc="2C0A0003" w:tentative="1">
+      <w:start w:val="1"/>
+      <w:numFmt w:val="bullet"/>
+      <w:lvlText w:val="o"/>
+      <w:lvlJc w:val="left"/>
+      <w:pPr>
+        <w:ind w:left="1440" w:hanging="360"/>
+      </w:pPr>
+      <w:rPr>
+        <w:rFonts w:ascii="Courier New" w:hAnsi="Courier New" w:cs="Courier New" w:hint="default"/>
+      </w:rPr>
+    </w:lvl>
+    <w:lvl w:ilvl="2" w:tplc="2C0A0005" w:tentative="1">
+      <w:start w:val="1"/>
+      <w:numFmt w:val="bullet"/>
+      <w:lvlText w:val=""/>
+      <w:lvlJc w:val="left"/>
+      <w:pPr>
+        <w:ind w:left="2160" w:hanging="360"/>
+      </w:pPr>
+      <w:rPr>
+        <w:rFonts w:ascii="Wingdings" w:hAnsi="Wingdings" w:hint="default"/>
+      </w:rPr>
+    </w:lvl>
+    <w:lvl w:ilvl="3" w:tplc="2C0A0001" w:tentative="1">
+      <w:start w:val="1"/>
+      <w:numFmt w:val="bullet"/>
+      <w:lvlText w:val=""/>
+      <w:lvlJc w:val="left"/>
+      <w:pPr>
+        <w:ind w:left="2880" w:hanging="360"/>
+      </w:pPr>
+      <w:rPr>
+        <w:rFonts w:ascii="Symbol" w:hAnsi="Symbol" w:hint="default"/>
+      </w:rPr>
+    </w:lvl>
+    <w:lvl w:ilvl="4" w:tplc="2C0A0003" w:tentative="1">
+      <w:start w:val="1"/>
+      <w:numFmt w:val="bullet"/>
+      <w:lvlText w:val="o"/>
+      <w:lvlJc w:val="left"/>
+      <w:pPr>
+        <w:ind w:left="3600" w:hanging="360"/>
+      </w:pPr>
+      <w:rPr>
+        <w:rFonts w:ascii="Courier New" w:hAnsi="Courier New" w:cs="Courier New" w:hint="default"/>
+      </w:rPr>
+    </w:lvl>
+    <w:lvl w:ilvl="5" w:tplc="2C0A0005" w:tentative="1">
+      <w:start w:val="1"/>
+      <w:numFmt w:val="bullet"/>
+      <w:lvlText w:val=""/>
+      <w:lvlJc w:val="left"/>
+      <w:pPr>
+        <w:ind w:left="4320" w:hanging="360"/>
+      </w:pPr>
+      <w:rPr>
+        <w:rFonts w:ascii="Wingdings" w:hAnsi="Wingdings" w:hint="default"/>
+      </w:rPr>
+    </w:lvl>
+    <w:lvl w:ilvl="6" w:tplc="2C0A0001" w:tentative="1">
+      <w:start w:val="1"/>
+      <w:numFmt w:val="bullet"/>
+      <w:lvlText w:val=""/>
+      <w:lvlJc w:val="left"/>
+      <w:pPr>
+        <w:ind w:left="5040" w:hanging="360"/>
+      </w:pPr>
+      <w:rPr>
+        <w:rFonts w:ascii="Symbol" w:hAnsi="Symbol" w:hint="default"/>
+      </w:rPr>
+    </w:lvl>
+    <w:lvl w:ilvl="7" w:tplc="2C0A0003" w:tentative="1">
+      <w:start w:val="1"/>
+      <w:numFmt w:val="bullet"/>
+      <w:lvlText w:val="o"/>
+      <w:lvlJc w:val="left"/>
+      <w:pPr>
+        <w:ind w:left="5760" w:hanging="360"/>
+      </w:pPr>
+      <w:rPr>
+        <w:rFonts w:ascii="Courier New" w:hAnsi="Courier New" w:cs="Courier New" w:hint="default"/>
+      </w:rPr>
+    </w:lvl>
+    <w:lvl w:ilvl="8" w:tplc="2C0A0005" w:tentative="1">
+      <w:start w:val="1"/>
+      <w:numFmt w:val="bullet"/>
+      <w:lvlText w:val=""/>
+      <w:lvlJc w:val="left"/>
+      <w:pPr>
+        <w:ind w:left="6480" w:hanging="360"/>
+      </w:pPr>
+      <w:rPr>
+        <w:rFonts w:ascii="Wingdings" w:hAnsi="Wingdings" w:hint="default"/>
+      </w:rPr>
+    </w:lvl>
+  </w:abstractNum>
+  <w:abstractNum w:abstractNumId="14" w15:restartNumberingAfterBreak="0">
+    <w:nsid w:val="34084617"/>
+    <w:multiLevelType w:val="hybridMultilevel"/>
+    <w:tmpl w:val="361AEC1E"/>
+    <w:lvl w:ilvl="0" w:tplc="A0AA44A0">
+      <w:numFmt w:val="bullet"/>
+      <w:lvlText w:val="•"/>
+      <w:lvlJc w:val="left"/>
+      <w:pPr>
+        <w:ind w:left="1080" w:hanging="720"/>
+      </w:pPr>
+      <w:rPr>
+        <w:rFonts w:ascii="Nunito" w:eastAsiaTheme="minorEastAsia" w:hAnsi="Nunito" w:cs="Calibri" w:hint="default"/>
+      </w:rPr>
+    </w:lvl>
+    <w:lvl w:ilvl="1" w:tplc="2C0A0003" w:tentative="1">
+      <w:start w:val="1"/>
+      <w:numFmt w:val="bullet"/>
+      <w:lvlText w:val="o"/>
+      <w:lvlJc w:val="left"/>
+      <w:pPr>
+        <w:ind w:left="1440" w:hanging="360"/>
+      </w:pPr>
+      <w:rPr>
+        <w:rFonts w:ascii="Courier New" w:hAnsi="Courier New" w:cs="Courier New" w:hint="default"/>
+      </w:rPr>
+    </w:lvl>
+    <w:lvl w:ilvl="2" w:tplc="2C0A0005" w:tentative="1">
+      <w:start w:val="1"/>
+      <w:numFmt w:val="bullet"/>
+      <w:lvlText w:val=""/>
+      <w:lvlJc w:val="left"/>
+      <w:pPr>
+        <w:ind w:left="2160" w:hanging="360"/>
+      </w:pPr>
+      <w:rPr>
+        <w:rFonts w:ascii="Wingdings" w:hAnsi="Wingdings" w:hint="default"/>
+      </w:rPr>
+    </w:lvl>
+    <w:lvl w:ilvl="3" w:tplc="2C0A0001" w:tentative="1">
+      <w:start w:val="1"/>
+      <w:numFmt w:val="bullet"/>
+      <w:lvlText w:val=""/>
+      <w:lvlJc w:val="left"/>
+      <w:pPr>
+        <w:ind w:left="2880" w:hanging="360"/>
+      </w:pPr>
+      <w:rPr>
+        <w:rFonts w:ascii="Symbol" w:hAnsi="Symbol" w:hint="default"/>
+      </w:rPr>
+    </w:lvl>
+    <w:lvl w:ilvl="4" w:tplc="2C0A0003" w:tentative="1">
+      <w:start w:val="1"/>
+      <w:numFmt w:val="bullet"/>
+      <w:lvlText w:val="o"/>
+      <w:lvlJc w:val="left"/>
+      <w:pPr>
+        <w:ind w:left="3600" w:hanging="360"/>
+      </w:pPr>
+      <w:rPr>
+        <w:rFonts w:ascii="Courier New" w:hAnsi="Courier New" w:cs="Courier New" w:hint="default"/>
+      </w:rPr>
+    </w:lvl>
+    <w:lvl w:ilvl="5" w:tplc="2C0A0005" w:tentative="1">
+      <w:start w:val="1"/>
+      <w:numFmt w:val="bullet"/>
+      <w:lvlText w:val=""/>
+      <w:lvlJc w:val="left"/>
+      <w:pPr>
+        <w:ind w:left="4320" w:hanging="360"/>
+      </w:pPr>
+      <w:rPr>
+        <w:rFonts w:ascii="Wingdings" w:hAnsi="Wingdings" w:hint="default"/>
+      </w:rPr>
+    </w:lvl>
+    <w:lvl w:ilvl="6" w:tplc="2C0A0001" w:tentative="1">
+      <w:start w:val="1"/>
+      <w:numFmt w:val="bullet"/>
+      <w:lvlText w:val=""/>
+      <w:lvlJc w:val="left"/>
+      <w:pPr>
+        <w:ind w:left="5040" w:hanging="360"/>
+      </w:pPr>
+      <w:rPr>
+        <w:rFonts w:ascii="Symbol" w:hAnsi="Symbol" w:hint="default"/>
+      </w:rPr>
+    </w:lvl>
+    <w:lvl w:ilvl="7" w:tplc="2C0A0003" w:tentative="1">
+      <w:start w:val="1"/>
+      <w:numFmt w:val="bullet"/>
+      <w:lvlText w:val="o"/>
+      <w:lvlJc w:val="left"/>
+      <w:pPr>
+        <w:ind w:left="5760" w:hanging="360"/>
+      </w:pPr>
+      <w:rPr>
+        <w:rFonts w:ascii="Courier New" w:hAnsi="Courier New" w:cs="Courier New" w:hint="default"/>
+      </w:rPr>
+    </w:lvl>
+    <w:lvl w:ilvl="8" w:tplc="2C0A0005" w:tentative="1">
+      <w:start w:val="1"/>
+      <w:numFmt w:val="bullet"/>
+      <w:lvlText w:val=""/>
+      <w:lvlJc w:val="left"/>
+      <w:pPr>
+        <w:ind w:left="6480" w:hanging="360"/>
+      </w:pPr>
+      <w:rPr>
+        <w:rFonts w:ascii="Wingdings" w:hAnsi="Wingdings" w:hint="default"/>
+      </w:rPr>
+    </w:lvl>
+  </w:abstractNum>
+  <w:abstractNum w:abstractNumId="15" w15:restartNumberingAfterBreak="0">
     <w:nsid w:val="39745598"/>
     <w:multiLevelType w:val="multilevel"/>
     <w:tmpl w:val="0409001D"/>
@@ -4081,7 +4628,119 @@
       </w:pPr>
     </w:lvl>
   </w:abstractNum>
-  <w:abstractNum w:abstractNumId="12" w15:restartNumberingAfterBreak="0">
+  <w:abstractNum w:abstractNumId="16" w15:restartNumberingAfterBreak="0">
+    <w:nsid w:val="40DE40CA"/>
+    <w:multiLevelType w:val="hybridMultilevel"/>
+    <w:tmpl w:val="2B1E7400"/>
+    <w:lvl w:ilvl="0" w:tplc="A0AA44A0">
+      <w:numFmt w:val="bullet"/>
+      <w:lvlText w:val="•"/>
+      <w:lvlJc w:val="left"/>
+      <w:pPr>
+        <w:ind w:left="1080" w:hanging="720"/>
+      </w:pPr>
+      <w:rPr>
+        <w:rFonts w:ascii="Nunito" w:eastAsiaTheme="minorEastAsia" w:hAnsi="Nunito" w:cs="Calibri" w:hint="default"/>
+      </w:rPr>
+    </w:lvl>
+    <w:lvl w:ilvl="1" w:tplc="2C0A0003" w:tentative="1">
+      <w:start w:val="1"/>
+      <w:numFmt w:val="bullet"/>
+      <w:lvlText w:val="o"/>
+      <w:lvlJc w:val="left"/>
+      <w:pPr>
+        <w:ind w:left="1440" w:hanging="360"/>
+      </w:pPr>
+      <w:rPr>
+        <w:rFonts w:ascii="Courier New" w:hAnsi="Courier New" w:cs="Courier New" w:hint="default"/>
+      </w:rPr>
+    </w:lvl>
+    <w:lvl w:ilvl="2" w:tplc="2C0A0005" w:tentative="1">
+      <w:start w:val="1"/>
+      <w:numFmt w:val="bullet"/>
+      <w:lvlText w:val=""/>
+      <w:lvlJc w:val="left"/>
+      <w:pPr>
+        <w:ind w:left="2160" w:hanging="360"/>
+      </w:pPr>
+      <w:rPr>
+        <w:rFonts w:ascii="Wingdings" w:hAnsi="Wingdings" w:hint="default"/>
+      </w:rPr>
+    </w:lvl>
+    <w:lvl w:ilvl="3" w:tplc="2C0A0001" w:tentative="1">
+      <w:start w:val="1"/>
+      <w:numFmt w:val="bullet"/>
+      <w:lvlText w:val=""/>
+      <w:lvlJc w:val="left"/>
+      <w:pPr>
+        <w:ind w:left="2880" w:hanging="360"/>
+      </w:pPr>
+      <w:rPr>
+        <w:rFonts w:ascii="Symbol" w:hAnsi="Symbol" w:hint="default"/>
+      </w:rPr>
+    </w:lvl>
+    <w:lvl w:ilvl="4" w:tplc="2C0A0003" w:tentative="1">
+      <w:start w:val="1"/>
+      <w:numFmt w:val="bullet"/>
+      <w:lvlText w:val="o"/>
+      <w:lvlJc w:val="left"/>
+      <w:pPr>
+        <w:ind w:left="3600" w:hanging="360"/>
+      </w:pPr>
+      <w:rPr>
+        <w:rFonts w:ascii="Courier New" w:hAnsi="Courier New" w:cs="Courier New" w:hint="default"/>
+      </w:rPr>
+    </w:lvl>
+    <w:lvl w:ilvl="5" w:tplc="2C0A0005" w:tentative="1">
+      <w:start w:val="1"/>
+      <w:numFmt w:val="bullet"/>
+      <w:lvlText w:val=""/>
+      <w:lvlJc w:val="left"/>
+      <w:pPr>
+        <w:ind w:left="4320" w:hanging="360"/>
+      </w:pPr>
+      <w:rPr>
+        <w:rFonts w:ascii="Wingdings" w:hAnsi="Wingdings" w:hint="default"/>
+      </w:rPr>
+    </w:lvl>
+    <w:lvl w:ilvl="6" w:tplc="2C0A0001" w:tentative="1">
+      <w:start w:val="1"/>
+      <w:numFmt w:val="bullet"/>
+      <w:lvlText w:val=""/>
+      <w:lvlJc w:val="left"/>
+      <w:pPr>
+        <w:ind w:left="5040" w:hanging="360"/>
+      </w:pPr>
+      <w:rPr>
+        <w:rFonts w:ascii="Symbol" w:hAnsi="Symbol" w:hint="default"/>
+      </w:rPr>
+    </w:lvl>
+    <w:lvl w:ilvl="7" w:tplc="2C0A0003" w:tentative="1">
+      <w:start w:val="1"/>
+      <w:numFmt w:val="bullet"/>
+      <w:lvlText w:val="o"/>
+      <w:lvlJc w:val="left"/>
+      <w:pPr>
+        <w:ind w:left="5760" w:hanging="360"/>
+      </w:pPr>
+      <w:rPr>
+        <w:rFonts w:ascii="Courier New" w:hAnsi="Courier New" w:cs="Courier New" w:hint="default"/>
+      </w:rPr>
+    </w:lvl>
+    <w:lvl w:ilvl="8" w:tplc="2C0A0005" w:tentative="1">
+      <w:start w:val="1"/>
+      <w:numFmt w:val="bullet"/>
+      <w:lvlText w:val=""/>
+      <w:lvlJc w:val="left"/>
+      <w:pPr>
+        <w:ind w:left="6480" w:hanging="360"/>
+      </w:pPr>
+      <w:rPr>
+        <w:rFonts w:ascii="Wingdings" w:hAnsi="Wingdings" w:hint="default"/>
+      </w:rPr>
+    </w:lvl>
+  </w:abstractNum>
+  <w:abstractNum w:abstractNumId="17" w15:restartNumberingAfterBreak="0">
     <w:nsid w:val="44511139"/>
     <w:multiLevelType w:val="hybridMultilevel"/>
     <w:tmpl w:val="C526D066"/>
@@ -4193,7 +4852,119 @@
       </w:rPr>
     </w:lvl>
   </w:abstractNum>
-  <w:abstractNum w:abstractNumId="13" w15:restartNumberingAfterBreak="0">
+  <w:abstractNum w:abstractNumId="18" w15:restartNumberingAfterBreak="0">
+    <w:nsid w:val="46FF6392"/>
+    <w:multiLevelType w:val="hybridMultilevel"/>
+    <w:tmpl w:val="5310131E"/>
+    <w:lvl w:ilvl="0" w:tplc="A0AA44A0">
+      <w:numFmt w:val="bullet"/>
+      <w:lvlText w:val="•"/>
+      <w:lvlJc w:val="left"/>
+      <w:pPr>
+        <w:ind w:left="720" w:hanging="720"/>
+      </w:pPr>
+      <w:rPr>
+        <w:rFonts w:ascii="Nunito" w:eastAsiaTheme="minorEastAsia" w:hAnsi="Nunito" w:cs="Calibri" w:hint="default"/>
+      </w:rPr>
+    </w:lvl>
+    <w:lvl w:ilvl="1" w:tplc="2C0A0003" w:tentative="1">
+      <w:start w:val="1"/>
+      <w:numFmt w:val="bullet"/>
+      <w:lvlText w:val="o"/>
+      <w:lvlJc w:val="left"/>
+      <w:pPr>
+        <w:ind w:left="1080" w:hanging="360"/>
+      </w:pPr>
+      <w:rPr>
+        <w:rFonts w:ascii="Courier New" w:hAnsi="Courier New" w:cs="Courier New" w:hint="default"/>
+      </w:rPr>
+    </w:lvl>
+    <w:lvl w:ilvl="2" w:tplc="2C0A0005" w:tentative="1">
+      <w:start w:val="1"/>
+      <w:numFmt w:val="bullet"/>
+      <w:lvlText w:val=""/>
+      <w:lvlJc w:val="left"/>
+      <w:pPr>
+        <w:ind w:left="1800" w:hanging="360"/>
+      </w:pPr>
+      <w:rPr>
+        <w:rFonts w:ascii="Wingdings" w:hAnsi="Wingdings" w:hint="default"/>
+      </w:rPr>
+    </w:lvl>
+    <w:lvl w:ilvl="3" w:tplc="2C0A0001" w:tentative="1">
+      <w:start w:val="1"/>
+      <w:numFmt w:val="bullet"/>
+      <w:lvlText w:val=""/>
+      <w:lvlJc w:val="left"/>
+      <w:pPr>
+        <w:ind w:left="2520" w:hanging="360"/>
+      </w:pPr>
+      <w:rPr>
+        <w:rFonts w:ascii="Symbol" w:hAnsi="Symbol" w:hint="default"/>
+      </w:rPr>
+    </w:lvl>
+    <w:lvl w:ilvl="4" w:tplc="2C0A0003" w:tentative="1">
+      <w:start w:val="1"/>
+      <w:numFmt w:val="bullet"/>
+      <w:lvlText w:val="o"/>
+      <w:lvlJc w:val="left"/>
+      <w:pPr>
+        <w:ind w:left="3240" w:hanging="360"/>
+      </w:pPr>
+      <w:rPr>
+        <w:rFonts w:ascii="Courier New" w:hAnsi="Courier New" w:cs="Courier New" w:hint="default"/>
+      </w:rPr>
+    </w:lvl>
+    <w:lvl w:ilvl="5" w:tplc="2C0A0005" w:tentative="1">
+      <w:start w:val="1"/>
+      <w:numFmt w:val="bullet"/>
+      <w:lvlText w:val=""/>
+      <w:lvlJc w:val="left"/>
+      <w:pPr>
+        <w:ind w:left="3960" w:hanging="360"/>
+      </w:pPr>
+      <w:rPr>
+        <w:rFonts w:ascii="Wingdings" w:hAnsi="Wingdings" w:hint="default"/>
+      </w:rPr>
+    </w:lvl>
+    <w:lvl w:ilvl="6" w:tplc="2C0A0001" w:tentative="1">
+      <w:start w:val="1"/>
+      <w:numFmt w:val="bullet"/>
+      <w:lvlText w:val=""/>
+      <w:lvlJc w:val="left"/>
+      <w:pPr>
+        <w:ind w:left="4680" w:hanging="360"/>
+      </w:pPr>
+      <w:rPr>
+        <w:rFonts w:ascii="Symbol" w:hAnsi="Symbol" w:hint="default"/>
+      </w:rPr>
+    </w:lvl>
+    <w:lvl w:ilvl="7" w:tplc="2C0A0003" w:tentative="1">
+      <w:start w:val="1"/>
+      <w:numFmt w:val="bullet"/>
+      <w:lvlText w:val="o"/>
+      <w:lvlJc w:val="left"/>
+      <w:pPr>
+        <w:ind w:left="5400" w:hanging="360"/>
+      </w:pPr>
+      <w:rPr>
+        <w:rFonts w:ascii="Courier New" w:hAnsi="Courier New" w:cs="Courier New" w:hint="default"/>
+      </w:rPr>
+    </w:lvl>
+    <w:lvl w:ilvl="8" w:tplc="2C0A0005" w:tentative="1">
+      <w:start w:val="1"/>
+      <w:numFmt w:val="bullet"/>
+      <w:lvlText w:val=""/>
+      <w:lvlJc w:val="left"/>
+      <w:pPr>
+        <w:ind w:left="6120" w:hanging="360"/>
+      </w:pPr>
+      <w:rPr>
+        <w:rFonts w:ascii="Wingdings" w:hAnsi="Wingdings" w:hint="default"/>
+      </w:rPr>
+    </w:lvl>
+  </w:abstractNum>
+  <w:abstractNum w:abstractNumId="19" w15:restartNumberingAfterBreak="0">
     <w:nsid w:val="52C0660C"/>
     <w:multiLevelType w:val="hybridMultilevel"/>
     <w:tmpl w:val="680AB744"/>
@@ -4306,7 +5077,7 @@
       </w:rPr>
     </w:lvl>
   </w:abstractNum>
-  <w:abstractNum w:abstractNumId="14" w15:restartNumberingAfterBreak="0">
+  <w:abstractNum w:abstractNumId="20" w15:restartNumberingAfterBreak="0">
     <w:nsid w:val="67573654"/>
     <w:multiLevelType w:val="multilevel"/>
     <w:tmpl w:val="04090023"/>
@@ -4397,11 +5168,236 @@
       </w:pPr>
     </w:lvl>
   </w:abstractNum>
+  <w:abstractNum w:abstractNumId="21" w15:restartNumberingAfterBreak="0">
+    <w:nsid w:val="73777626"/>
+    <w:multiLevelType w:val="hybridMultilevel"/>
+    <w:tmpl w:val="A5BC8E70"/>
+    <w:lvl w:ilvl="0" w:tplc="23A6F8A6">
+      <w:numFmt w:val="bullet"/>
+      <w:lvlText w:val="•"/>
+      <w:lvlJc w:val="left"/>
+      <w:pPr>
+        <w:ind w:left="720" w:hanging="360"/>
+      </w:pPr>
+      <w:rPr>
+        <w:rFonts w:ascii="Nunito" w:eastAsiaTheme="minorEastAsia" w:hAnsi="Nunito" w:cs="Calibri" w:hint="default"/>
+      </w:rPr>
+    </w:lvl>
+    <w:lvl w:ilvl="1" w:tplc="2C0A0003" w:tentative="1">
+      <w:start w:val="1"/>
+      <w:numFmt w:val="bullet"/>
+      <w:lvlText w:val="o"/>
+      <w:lvlJc w:val="left"/>
+      <w:pPr>
+        <w:ind w:left="1440" w:hanging="360"/>
+      </w:pPr>
+      <w:rPr>
+        <w:rFonts w:ascii="Courier New" w:hAnsi="Courier New" w:cs="Courier New" w:hint="default"/>
+      </w:rPr>
+    </w:lvl>
+    <w:lvl w:ilvl="2" w:tplc="2C0A0005" w:tentative="1">
+      <w:start w:val="1"/>
+      <w:numFmt w:val="bullet"/>
+      <w:lvlText w:val=""/>
+      <w:lvlJc w:val="left"/>
+      <w:pPr>
+        <w:ind w:left="2160" w:hanging="360"/>
+      </w:pPr>
+      <w:rPr>
+        <w:rFonts w:ascii="Wingdings" w:hAnsi="Wingdings" w:hint="default"/>
+      </w:rPr>
+    </w:lvl>
+    <w:lvl w:ilvl="3" w:tplc="2C0A0001" w:tentative="1">
+      <w:start w:val="1"/>
+      <w:numFmt w:val="bullet"/>
+      <w:lvlText w:val=""/>
+      <w:lvlJc w:val="left"/>
+      <w:pPr>
+        <w:ind w:left="2880" w:hanging="360"/>
+      </w:pPr>
+      <w:rPr>
+        <w:rFonts w:ascii="Symbol" w:hAnsi="Symbol" w:hint="default"/>
+      </w:rPr>
+    </w:lvl>
+    <w:lvl w:ilvl="4" w:tplc="2C0A0003" w:tentative="1">
+      <w:start w:val="1"/>
+      <w:numFmt w:val="bullet"/>
+      <w:lvlText w:val="o"/>
+      <w:lvlJc w:val="left"/>
+      <w:pPr>
+        <w:ind w:left="3600" w:hanging="360"/>
+      </w:pPr>
+      <w:rPr>
+        <w:rFonts w:ascii="Courier New" w:hAnsi="Courier New" w:cs="Courier New" w:hint="default"/>
+      </w:rPr>
+    </w:lvl>
+    <w:lvl w:ilvl="5" w:tplc="2C0A0005" w:tentative="1">
+      <w:start w:val="1"/>
+      <w:numFmt w:val="bullet"/>
+      <w:lvlText w:val=""/>
+      <w:lvlJc w:val="left"/>
+      <w:pPr>
+        <w:ind w:left="4320" w:hanging="360"/>
+      </w:pPr>
+      <w:rPr>
+        <w:rFonts w:ascii="Wingdings" w:hAnsi="Wingdings" w:hint="default"/>
+      </w:rPr>
+    </w:lvl>
+    <w:lvl w:ilvl="6" w:tplc="2C0A0001" w:tentative="1">
+      <w:start w:val="1"/>
+      <w:numFmt w:val="bullet"/>
+      <w:lvlText w:val=""/>
+      <w:lvlJc w:val="left"/>
+      <w:pPr>
+        <w:ind w:left="5040" w:hanging="360"/>
+      </w:pPr>
+      <w:rPr>
+        <w:rFonts w:ascii="Symbol" w:hAnsi="Symbol" w:hint="default"/>
+      </w:rPr>
+    </w:lvl>
+    <w:lvl w:ilvl="7" w:tplc="2C0A0003" w:tentative="1">
+      <w:start w:val="1"/>
+      <w:numFmt w:val="bullet"/>
+      <w:lvlText w:val="o"/>
+      <w:lvlJc w:val="left"/>
+      <w:pPr>
+        <w:ind w:left="5760" w:hanging="360"/>
+      </w:pPr>
+      <w:rPr>
+        <w:rFonts w:ascii="Courier New" w:hAnsi="Courier New" w:cs="Courier New" w:hint="default"/>
+      </w:rPr>
+    </w:lvl>
+    <w:lvl w:ilvl="8" w:tplc="2C0A0005" w:tentative="1">
+      <w:start w:val="1"/>
+      <w:numFmt w:val="bullet"/>
+      <w:lvlText w:val=""/>
+      <w:lvlJc w:val="left"/>
+      <w:pPr>
+        <w:ind w:left="6480" w:hanging="360"/>
+      </w:pPr>
+      <w:rPr>
+        <w:rFonts w:ascii="Wingdings" w:hAnsi="Wingdings" w:hint="default"/>
+      </w:rPr>
+    </w:lvl>
+  </w:abstractNum>
+  <w:abstractNum w:abstractNumId="22" w15:restartNumberingAfterBreak="0">
+    <w:nsid w:val="7E9C011F"/>
+    <w:multiLevelType w:val="hybridMultilevel"/>
+    <w:tmpl w:val="726C2BB2"/>
+    <w:lvl w:ilvl="0" w:tplc="2C0A0001">
+      <w:start w:val="1"/>
+      <w:numFmt w:val="bullet"/>
+      <w:lvlText w:val=""/>
+      <w:lvlJc w:val="left"/>
+      <w:pPr>
+        <w:ind w:left="720" w:hanging="360"/>
+      </w:pPr>
+      <w:rPr>
+        <w:rFonts w:ascii="Symbol" w:hAnsi="Symbol" w:hint="default"/>
+      </w:rPr>
+    </w:lvl>
+    <w:lvl w:ilvl="1" w:tplc="2C0A0003" w:tentative="1">
+      <w:start w:val="1"/>
+      <w:numFmt w:val="bullet"/>
+      <w:lvlText w:val="o"/>
+      <w:lvlJc w:val="left"/>
+      <w:pPr>
+        <w:ind w:left="1440" w:hanging="360"/>
+      </w:pPr>
+      <w:rPr>
+        <w:rFonts w:ascii="Courier New" w:hAnsi="Courier New" w:cs="Courier New" w:hint="default"/>
+      </w:rPr>
+    </w:lvl>
+    <w:lvl w:ilvl="2" w:tplc="2C0A0005" w:tentative="1">
+      <w:start w:val="1"/>
+      <w:numFmt w:val="bullet"/>
+      <w:lvlText w:val=""/>
+      <w:lvlJc w:val="left"/>
+      <w:pPr>
+        <w:ind w:left="2160" w:hanging="360"/>
+      </w:pPr>
+      <w:rPr>
+        <w:rFonts w:ascii="Wingdings" w:hAnsi="Wingdings" w:hint="default"/>
+      </w:rPr>
+    </w:lvl>
+    <w:lvl w:ilvl="3" w:tplc="2C0A0001" w:tentative="1">
+      <w:start w:val="1"/>
+      <w:numFmt w:val="bullet"/>
+      <w:lvlText w:val=""/>
+      <w:lvlJc w:val="left"/>
+      <w:pPr>
+        <w:ind w:left="2880" w:hanging="360"/>
+      </w:pPr>
+      <w:rPr>
+        <w:rFonts w:ascii="Symbol" w:hAnsi="Symbol" w:hint="default"/>
+      </w:rPr>
+    </w:lvl>
+    <w:lvl w:ilvl="4" w:tplc="2C0A0003" w:tentative="1">
+      <w:start w:val="1"/>
+      <w:numFmt w:val="bullet"/>
+      <w:lvlText w:val="o"/>
+      <w:lvlJc w:val="left"/>
+      <w:pPr>
+        <w:ind w:left="3600" w:hanging="360"/>
+      </w:pPr>
+      <w:rPr>
+        <w:rFonts w:ascii="Courier New" w:hAnsi="Courier New" w:cs="Courier New" w:hint="default"/>
+      </w:rPr>
+    </w:lvl>
+    <w:lvl w:ilvl="5" w:tplc="2C0A0005" w:tentative="1">
+      <w:start w:val="1"/>
+      <w:numFmt w:val="bullet"/>
+      <w:lvlText w:val=""/>
+      <w:lvlJc w:val="left"/>
+      <w:pPr>
+        <w:ind w:left="4320" w:hanging="360"/>
+      </w:pPr>
+      <w:rPr>
+        <w:rFonts w:ascii="Wingdings" w:hAnsi="Wingdings" w:hint="default"/>
+      </w:rPr>
+    </w:lvl>
+    <w:lvl w:ilvl="6" w:tplc="2C0A0001" w:tentative="1">
+      <w:start w:val="1"/>
+      <w:numFmt w:val="bullet"/>
+      <w:lvlText w:val=""/>
+      <w:lvlJc w:val="left"/>
+      <w:pPr>
+        <w:ind w:left="5040" w:hanging="360"/>
+      </w:pPr>
+      <w:rPr>
+        <w:rFonts w:ascii="Symbol" w:hAnsi="Symbol" w:hint="default"/>
+      </w:rPr>
+    </w:lvl>
+    <w:lvl w:ilvl="7" w:tplc="2C0A0003" w:tentative="1">
+      <w:start w:val="1"/>
+      <w:numFmt w:val="bullet"/>
+      <w:lvlText w:val="o"/>
+      <w:lvlJc w:val="left"/>
+      <w:pPr>
+        <w:ind w:left="5760" w:hanging="360"/>
+      </w:pPr>
+      <w:rPr>
+        <w:rFonts w:ascii="Courier New" w:hAnsi="Courier New" w:cs="Courier New" w:hint="default"/>
+      </w:rPr>
+    </w:lvl>
+    <w:lvl w:ilvl="8" w:tplc="2C0A0005" w:tentative="1">
+      <w:start w:val="1"/>
+      <w:numFmt w:val="bullet"/>
+      <w:lvlText w:val=""/>
+      <w:lvlJc w:val="left"/>
+      <w:pPr>
+        <w:ind w:left="6480" w:hanging="360"/>
+      </w:pPr>
+      <w:rPr>
+        <w:rFonts w:ascii="Wingdings" w:hAnsi="Wingdings" w:hint="default"/>
+      </w:rPr>
+    </w:lvl>
+  </w:abstractNum>
   <w:num w:numId="1" w16cid:durableId="178861235">
-    <w:abstractNumId w:val="10"/>
+    <w:abstractNumId w:val="12"/>
   </w:num>
   <w:num w:numId="2" w16cid:durableId="835923918">
-    <w:abstractNumId w:val="11"/>
+    <w:abstractNumId w:val="15"/>
   </w:num>
   <w:num w:numId="3" w16cid:durableId="788359137">
     <w:abstractNumId w:val="8"/>
@@ -4434,13 +5430,37 @@
     <w:abstractNumId w:val="4"/>
   </w:num>
   <w:num w:numId="13" w16cid:durableId="2058703053">
+    <w:abstractNumId w:val="20"/>
+  </w:num>
+  <w:num w:numId="14" w16cid:durableId="908463766">
+    <w:abstractNumId w:val="19"/>
+  </w:num>
+  <w:num w:numId="15" w16cid:durableId="1556165341">
+    <w:abstractNumId w:val="17"/>
+  </w:num>
+  <w:num w:numId="16" w16cid:durableId="1300765059">
+    <w:abstractNumId w:val="22"/>
+  </w:num>
+  <w:num w:numId="17" w16cid:durableId="1580628660">
+    <w:abstractNumId w:val="10"/>
+  </w:num>
+  <w:num w:numId="18" w16cid:durableId="1653172377">
+    <w:abstractNumId w:val="11"/>
+  </w:num>
+  <w:num w:numId="19" w16cid:durableId="833839039">
+    <w:abstractNumId w:val="21"/>
+  </w:num>
+  <w:num w:numId="20" w16cid:durableId="2103331316">
+    <w:abstractNumId w:val="16"/>
+  </w:num>
+  <w:num w:numId="21" w16cid:durableId="566039457">
     <w:abstractNumId w:val="14"/>
   </w:num>
-  <w:num w:numId="14" w16cid:durableId="908463766">
+  <w:num w:numId="22" w16cid:durableId="932469964">
+    <w:abstractNumId w:val="18"/>
+  </w:num>
+  <w:num w:numId="23" w16cid:durableId="8220483">
     <w:abstractNumId w:val="13"/>
-  </w:num>
-  <w:num w:numId="15" w16cid:durableId="1556165341">
-    <w:abstractNumId w:val="12"/>
   </w:num>
 </w:numbering>
 </file>
@@ -29369,12 +30389,11 @@
     <w:pitch w:val="variable"/>
     <w:sig w:usb0="E0002EFF" w:usb1="C000785B" w:usb2="00000009" w:usb3="00000000" w:csb0="000001FF" w:csb1="00000000"/>
   </w:font>
-  <w:font w:name="Century Gothic">
-    <w:panose1 w:val="020B0502020202020204"/>
+  <w:font w:name="Nunito">
     <w:charset w:val="00"/>
-    <w:family w:val="swiss"/>
+    <w:family w:val="auto"/>
     <w:pitch w:val="variable"/>
-    <w:sig w:usb0="00000287" w:usb1="00000000" w:usb2="00000000" w:usb3="00000000" w:csb0="0000009F" w:csb1="00000000"/>
+    <w:sig w:usb0="A00002FF" w:usb1="5000204B" w:usb2="00000000" w:usb3="00000000" w:csb0="00000197" w:csb1="00000000"/>
   </w:font>
   <w:font w:name="Meiryo">
     <w:altName w:val="メイリオ"/>
@@ -29383,12 +30402,12 @@
     <w:pitch w:val="variable"/>
     <w:sig w:usb0="E00002FF" w:usb1="6AC7FFFF" w:usb2="08000012" w:usb3="00000000" w:csb0="0002009F" w:csb1="00000000"/>
   </w:font>
-  <w:font w:name="Arial">
-    <w:panose1 w:val="020B0604020202020204"/>
+  <w:font w:name="Calibri">
+    <w:panose1 w:val="020F0502020204030204"/>
     <w:charset w:val="00"/>
     <w:family w:val="swiss"/>
     <w:pitch w:val="variable"/>
-    <w:sig w:usb0="E0002EFF" w:usb1="C000785B" w:usb2="00000009" w:usb3="00000000" w:csb0="000001FF" w:csb1="00000000"/>
+    <w:sig w:usb0="E4002EFF" w:usb1="C000247B" w:usb2="00000009" w:usb3="00000000" w:csb0="000001FF" w:csb1="00000000"/>
   </w:font>
   <w:font w:name="Courier New">
     <w:panose1 w:val="02070309020205020404"/>
@@ -29404,6 +30423,20 @@
     <w:pitch w:val="variable"/>
     <w:sig w:usb0="00000000" w:usb1="10000000" w:usb2="00000000" w:usb3="00000000" w:csb0="80000000" w:csb1="00000000"/>
   </w:font>
+  <w:font w:name="Century Gothic">
+    <w:panose1 w:val="020B0502020202020204"/>
+    <w:charset w:val="00"/>
+    <w:family w:val="swiss"/>
+    <w:pitch w:val="variable"/>
+    <w:sig w:usb0="00000287" w:usb1="00000000" w:usb2="00000000" w:usb3="00000000" w:csb0="0000009F" w:csb1="00000000"/>
+  </w:font>
+  <w:font w:name="Arial">
+    <w:panose1 w:val="020B0604020202020204"/>
+    <w:charset w:val="00"/>
+    <w:family w:val="swiss"/>
+    <w:pitch w:val="variable"/>
+    <w:sig w:usb0="E0002EFF" w:usb1="C000785B" w:usb2="00000009" w:usb3="00000000" w:csb0="000001FF" w:csb1="00000000"/>
+  </w:font>
   <w:font w:name="Consolas">
     <w:panose1 w:val="020B0609020204030204"/>
     <w:charset w:val="00"/>
@@ -29417,19 +30450,6 @@
     <w:family w:val="swiss"/>
     <w:pitch w:val="variable"/>
     <w:sig w:usb0="80000287" w:usb1="2ACF3C50" w:usb2="00000016" w:usb3="00000000" w:csb0="0004001F" w:csb1="00000000"/>
-  </w:font>
-  <w:font w:name="Nunito">
-    <w:charset w:val="00"/>
-    <w:family w:val="auto"/>
-    <w:pitch w:val="variable"/>
-    <w:sig w:usb0="A00002FF" w:usb1="5000204B" w:usb2="00000000" w:usb3="00000000" w:csb0="00000197" w:csb1="00000000"/>
-  </w:font>
-  <w:font w:name="Calibri">
-    <w:panose1 w:val="020F0502020204030204"/>
-    <w:charset w:val="00"/>
-    <w:family w:val="swiss"/>
-    <w:pitch w:val="variable"/>
-    <w:sig w:usb0="E4002EFF" w:usb1="C000247B" w:usb2="00000009" w:usb3="00000000" w:csb0="000001FF" w:csb1="00000000"/>
   </w:font>
   <w:font w:name="Franklin Gothic Medium">
     <w:panose1 w:val="020B0603020102020204"/>
@@ -29474,8 +30494,10 @@
     <w:rsid w:val="007B53DB"/>
     <w:rsid w:val="007C7EB5"/>
     <w:rsid w:val="00837BA9"/>
+    <w:rsid w:val="008D4863"/>
     <w:rsid w:val="00964D86"/>
     <w:rsid w:val="00A83632"/>
+    <w:rsid w:val="00B3362B"/>
     <w:rsid w:val="00D650CC"/>
     <w:rsid w:val="00DC305A"/>
     <w:rsid w:val="00F24731"/>
@@ -30263,14 +31285,6 @@
 </file>
 
 <file path=customXml/item1.xml><?xml version="1.0" encoding="utf-8"?>
-<p:properties xmlns:p="http://schemas.microsoft.com/office/2006/metadata/properties" xmlns:xsi="http://www.w3.org/2001/XMLSchema-instance" xmlns:pc="http://schemas.microsoft.com/office/infopath/2007/PartnerControls">
-  <documentManagement>
-    <MediaServiceKeyPoints xmlns="71af3243-3dd4-4a8d-8c0d-dd76da1f02a5" xsi:nil="true"/>
-  </documentManagement>
-</p:properties>
-</file>
-
-<file path=customXml/item2.xml><?xml version="1.0" encoding="utf-8"?>
 <ct:contentTypeSchema xmlns:ct="http://schemas.microsoft.com/office/2006/metadata/contentType" xmlns:ma="http://schemas.microsoft.com/office/2006/metadata/properties/metaAttributes" ct:_="" ma:_="" ma:contentTypeName="Document" ma:contentTypeID="0x01010079F111ED35F8CC479449609E8A0923A6" ma:contentTypeVersion="11" ma:contentTypeDescription="Create a new document." ma:contentTypeScope="" ma:versionID="1c2eb7a32e66fb6e4260f3771546a5e2">
   <xsd:schema xmlns:xsd="http://www.w3.org/2001/XMLSchema" xmlns:xs="http://www.w3.org/2001/XMLSchema" xmlns:p="http://schemas.microsoft.com/office/2006/metadata/properties" xmlns:ns2="71af3243-3dd4-4a8d-8c0d-dd76da1f02a5" xmlns:ns3="16c05727-aa75-4e4a-9b5f-8a80a1165891" targetNamespace="http://schemas.microsoft.com/office/2006/metadata/properties" ma:root="true" ma:fieldsID="04e1f6479c48b08974ba73b5ca973489" ns2:_="" ns3:_="">
     <xsd:import namespace="71af3243-3dd4-4a8d-8c0d-dd76da1f02a5"/>
@@ -30481,17 +31495,19 @@
 </ct:contentTypeSchema>
 </file>
 
-<file path=customXml/itemProps1.xml><?xml version="1.0" encoding="utf-8"?>
-<ds:datastoreItem xmlns:ds="http://schemas.openxmlformats.org/officeDocument/2006/customXml" ds:itemID="{DD14EC26-251D-443A-AF4F-B15D0F3B0F84}">
-  <ds:schemaRefs>
-    <ds:schemaRef ds:uri="http://schemas.microsoft.com/office/2006/metadata/properties"/>
-    <ds:schemaRef ds:uri="http://schemas.microsoft.com/office/infopath/2007/PartnerControls"/>
-    <ds:schemaRef ds:uri="71af3243-3dd4-4a8d-8c0d-dd76da1f02a5"/>
-  </ds:schemaRefs>
-</ds:datastoreItem>
+<file path=customXml/item2.xml><?xml version="1.0" encoding="utf-8"?>
+<p:properties xmlns:p="http://schemas.microsoft.com/office/2006/metadata/properties" xmlns:xsi="http://www.w3.org/2001/XMLSchema-instance" xmlns:pc="http://schemas.microsoft.com/office/infopath/2007/PartnerControls">
+  <documentManagement>
+    <MediaServiceKeyPoints xmlns="71af3243-3dd4-4a8d-8c0d-dd76da1f02a5" xsi:nil="true"/>
+  </documentManagement>
+</p:properties>
 </file>
 
-<file path=customXml/itemProps2.xml><?xml version="1.0" encoding="utf-8"?>
+<file path=customXml/item3.xml><?xml version="1.0" encoding="utf-8"?>
+<b:Sources xmlns:b="http://schemas.openxmlformats.org/officeDocument/2006/bibliography" xmlns="http://schemas.openxmlformats.org/officeDocument/2006/bibliography" SelectedStyle="\APASixthEditionOfficeOnline.xsl" StyleName="APA" Version="6"/>
+</file>
+
+<file path=customXml/itemProps1.xml><?xml version="1.0" encoding="utf-8"?>
 <ds:datastoreItem xmlns:ds="http://schemas.openxmlformats.org/officeDocument/2006/customXml" ds:itemID="{8143E149-BD72-41A7-8F13-AF59DE30D6FA}">
   <ds:schemaRefs>
     <ds:schemaRef ds:uri="http://schemas.microsoft.com/office/2006/metadata/contentType"/>
@@ -30508,4 +31524,22 @@
     <ds:schemaRef ds:uri="http://schemas.microsoft.com/internal/obd"/>
   </ds:schemaRefs>
 </ds:datastoreItem>
+</file>
+
+<file path=customXml/itemProps2.xml><?xml version="1.0" encoding="utf-8"?>
+<ds:datastoreItem xmlns:ds="http://schemas.openxmlformats.org/officeDocument/2006/customXml" ds:itemID="{DD14EC26-251D-443A-AF4F-B15D0F3B0F84}">
+  <ds:schemaRefs>
+    <ds:schemaRef ds:uri="http://schemas.microsoft.com/office/2006/metadata/properties"/>
+    <ds:schemaRef ds:uri="http://schemas.microsoft.com/office/infopath/2007/PartnerControls"/>
+    <ds:schemaRef ds:uri="71af3243-3dd4-4a8d-8c0d-dd76da1f02a5"/>
+  </ds:schemaRefs>
+</ds:datastoreItem>
+</file>
+
+<file path=customXml/itemProps3.xml><?xml version="1.0" encoding="utf-8"?>
+<ds:datastoreItem xmlns:ds="http://schemas.openxmlformats.org/officeDocument/2006/customXml" ds:itemID="{6C523B80-3E47-4B32-93E1-09132E19F1C6}">
+  <ds:schemaRefs>
+    <ds:schemaRef ds:uri="http://schemas.openxmlformats.org/officeDocument/2006/bibliography"/>
+  </ds:schemaRefs>
+</ds:datastoreItem>
 </file>
</xml_diff>